<commit_message>
Electronics/lab6/Samoylov/Самойлов РК6-46Б.docx removed mistake
</commit_message>
<xml_diff>
--- a/4 term/Electronics/lab6/Samoylov/Самойлов РК6-46Б.docx
+++ b/4 term/Electronics/lab6/Samoylov/Самойлов РК6-46Б.docx
@@ -582,6 +582,7 @@
         <w:rPr>
           <w:rFonts w:ascii="Calibri" w:eastAsia="Calibri" w:hAnsi="Calibri" w:cs="Calibri"/>
           <w:bCs/>
+          <w:noProof/>
           <w:sz w:val="28"/>
           <w:szCs w:val="28"/>
         </w:rPr>
@@ -3843,7 +3844,17 @@
           <w:szCs w:val="28"/>
           <w:lang w:val="en-US"/>
         </w:rPr>
-        <w:t>50p:</w:t>
+        <w:t>10</w:t>
+      </w:r>
+      <w:r>
+        <w:rPr>
+          <w:rFonts w:ascii="Calibri" w:eastAsia="Calibri" w:hAnsi="Calibri" w:cs="Calibri"/>
+          <w:bCs/>
+          <w:sz w:val="28"/>
+          <w:szCs w:val="28"/>
+          <w:lang w:val="en-US"/>
+        </w:rPr>
+        <w:t>0p:</w:t>
       </w:r>
     </w:p>
     <w:p>
@@ -3861,6 +3872,7 @@
         <w:rPr>
           <w:rFonts w:ascii="Calibri" w:eastAsia="Calibri" w:hAnsi="Calibri" w:cs="Calibri"/>
           <w:bCs/>
+          <w:noProof/>
           <w:sz w:val="28"/>
           <w:szCs w:val="28"/>
           <w:lang w:val="en-US"/>
@@ -3917,6 +3929,7 @@
         <w:rPr>
           <w:rFonts w:ascii="Calibri" w:eastAsia="Calibri" w:hAnsi="Calibri" w:cs="Calibri"/>
           <w:bCs/>
+          <w:noProof/>
           <w:sz w:val="28"/>
           <w:szCs w:val="28"/>
           <w:lang w:val="en-US"/>
@@ -4388,6 +4401,7 @@
         <w:rPr>
           <w:rFonts w:ascii="Calibri" w:eastAsia="Calibri" w:hAnsi="Calibri" w:cs="Calibri"/>
           <w:bCs/>
+          <w:noProof/>
           <w:sz w:val="28"/>
           <w:szCs w:val="28"/>
         </w:rPr>
@@ -4441,6 +4455,7 @@
         <w:rPr>
           <w:rFonts w:ascii="Calibri" w:eastAsia="Calibri" w:hAnsi="Calibri" w:cs="Calibri"/>
           <w:bCs/>
+          <w:noProof/>
           <w:sz w:val="28"/>
           <w:szCs w:val="28"/>
         </w:rPr>
@@ -4938,6 +4953,7 @@
         <w:rPr>
           <w:rFonts w:ascii="Calibri" w:eastAsia="Calibri" w:hAnsi="Calibri" w:cs="Calibri"/>
           <w:bCs/>
+          <w:noProof/>
           <w:sz w:val="28"/>
           <w:szCs w:val="28"/>
         </w:rPr>
@@ -4992,6 +5008,7 @@
         <w:rPr>
           <w:rFonts w:ascii="Calibri" w:eastAsia="Calibri" w:hAnsi="Calibri" w:cs="Calibri"/>
           <w:bCs/>
+          <w:noProof/>
           <w:sz w:val="28"/>
           <w:szCs w:val="28"/>
         </w:rPr>
@@ -5158,6 +5175,7 @@
         <w:rPr>
           <w:rFonts w:ascii="Calibri" w:eastAsia="Calibri" w:hAnsi="Calibri" w:cs="Calibri"/>
           <w:bCs/>
+          <w:noProof/>
           <w:sz w:val="28"/>
           <w:szCs w:val="28"/>
         </w:rPr>
@@ -5211,6 +5229,7 @@
         <w:rPr>
           <w:rFonts w:ascii="Calibri" w:eastAsia="Calibri" w:hAnsi="Calibri" w:cs="Calibri"/>
           <w:bCs/>
+          <w:noProof/>
           <w:sz w:val="28"/>
           <w:szCs w:val="28"/>
         </w:rPr>
@@ -5339,6 +5358,7 @@
         <w:rPr>
           <w:rFonts w:ascii="Calibri" w:eastAsia="Calibri" w:hAnsi="Calibri" w:cs="Calibri"/>
           <w:bCs/>
+          <w:noProof/>
           <w:sz w:val="28"/>
           <w:szCs w:val="28"/>
         </w:rPr>
@@ -5392,6 +5412,7 @@
         <w:rPr>
           <w:rFonts w:ascii="Calibri" w:eastAsia="Calibri" w:hAnsi="Calibri" w:cs="Calibri"/>
           <w:bCs/>
+          <w:noProof/>
           <w:sz w:val="28"/>
           <w:szCs w:val="28"/>
         </w:rPr>

</xml_diff>